<commit_message>
Pdf file was converted to docx file.
</commit_message>
<xml_diff>
--- a/Instructions/04.Workshop-Services.docx
+++ b/Instructions/04.Workshop-Services.docx
@@ -8,8 +8,6 @@
         <w:ind w:right="54"/>
         <w:jc w:val="center"/>
       </w:pPr>
-      <w:bookmarkStart w:id="0" w:name="_GoBack"/>
-      <w:bookmarkEnd w:id="0"/>
       <w:r>
         <w:rPr>
           <w:b/>
@@ -1769,6 +1767,8 @@
         <w:spacing w:after="13" w:line="248" w:lineRule="auto"/>
         <w:ind w:left="108" w:right="578" w:hanging="10"/>
       </w:pPr>
+      <w:bookmarkStart w:id="0" w:name="OLE_LINK1"/>
+      <w:bookmarkStart w:id="1" w:name="OLE_LINK2"/>
       <w:r>
         <w:rPr>
           <w:rFonts w:ascii="Consolas" w:eastAsia="Consolas" w:hAnsi="Consolas" w:cs="Consolas"/>
@@ -2238,6 +2238,8 @@
         <w:t xml:space="preserve"> </w:t>
       </w:r>
     </w:p>
+    <w:bookmarkEnd w:id="0"/>
+    <w:bookmarkEnd w:id="1"/>
     <w:p>
       <w:pPr>
         <w:spacing w:after="130" w:line="268" w:lineRule="auto"/>
@@ -3592,6 +3594,8 @@
         <w:spacing w:after="13" w:line="248" w:lineRule="auto"/>
         <w:ind w:left="108" w:hanging="10"/>
       </w:pPr>
+      <w:bookmarkStart w:id="2" w:name="OLE_LINK3"/>
+      <w:bookmarkStart w:id="3" w:name="OLE_LINK4"/>
       <w:r>
         <w:rPr>
           <w:rFonts w:ascii="Consolas" w:eastAsia="Consolas" w:hAnsi="Consolas" w:cs="Consolas"/>
@@ -4744,6 +4748,8 @@
         <w:t xml:space="preserve"> </w:t>
       </w:r>
     </w:p>
+    <w:bookmarkEnd w:id="2"/>
+    <w:bookmarkEnd w:id="3"/>
     <w:p>
       <w:pPr>
         <w:spacing w:after="219" w:line="268" w:lineRule="auto"/>
@@ -4763,6 +4769,9 @@
         <w:t xml:space="preserve"> for this page is the following: </w:t>
       </w:r>
     </w:p>
+    <w:bookmarkStart w:id="4" w:name="OLE_LINK5"/>
+    <w:bookmarkStart w:id="5" w:name="OLE_LINK6"/>
+    <w:bookmarkStart w:id="6" w:name="_GoBack"/>
     <w:p>
       <w:pPr>
         <w:pBdr>
@@ -4774,13 +4783,36 @@
         <w:spacing w:after="199" w:line="249" w:lineRule="auto"/>
         <w:ind w:left="108" w:hanging="10"/>
       </w:pPr>
+      <w:r>
+        <w:fldChar w:fldCharType="begin"/>
+      </w:r>
+      <w:r>
+        <w:instrText xml:space="preserve"> HYPERLINK "https://media.istockphoto.com/photos/rubber-stamp-picture-id545992942?k=6&amp;m=545992942&amp;s=612x612&amp;w=0&amp;h=XD1kddQeDrbG9DEQQxGNf6_3snw4gdFZv8GqSFta6Is=" \h </w:instrText>
+      </w:r>
+      <w:r>
+        <w:fldChar w:fldCharType="separate"/>
+      </w:r>
+      <w:r>
+        <w:rPr>
+          <w:color w:val="0000FF"/>
+          <w:u w:val="single" w:color="0000FF"/>
+        </w:rPr>
+        <w:t>https://media.istockphoto.com/photos/rubber</w:t>
+      </w:r>
+      <w:r>
+        <w:rPr>
+          <w:color w:val="0000FF"/>
+          <w:u w:val="single" w:color="0000FF"/>
+        </w:rPr>
+        <w:fldChar w:fldCharType="end"/>
+      </w:r>
       <w:hyperlink r:id="rId31">
         <w:r>
           <w:rPr>
             <w:color w:val="0000FF"/>
             <w:u w:val="single" w:color="0000FF"/>
           </w:rPr>
-          <w:t>https://media.istockphoto.com/photos/rubber</w:t>
+          <w:t>-</w:t>
         </w:r>
       </w:hyperlink>
       <w:hyperlink r:id="rId32">
@@ -4789,7 +4821,7 @@
             <w:color w:val="0000FF"/>
             <w:u w:val="single" w:color="0000FF"/>
           </w:rPr>
-          <w:t>-</w:t>
+          <w:t>stamp</w:t>
         </w:r>
       </w:hyperlink>
       <w:hyperlink r:id="rId33">
@@ -4798,7 +4830,7 @@
             <w:color w:val="0000FF"/>
             <w:u w:val="single" w:color="0000FF"/>
           </w:rPr>
-          <w:t>stamp</w:t>
+          <w:t>-</w:t>
         </w:r>
       </w:hyperlink>
       <w:hyperlink r:id="rId34">
@@ -4807,20 +4839,11 @@
             <w:color w:val="0000FF"/>
             <w:u w:val="single" w:color="0000FF"/>
           </w:rPr>
-          <w:t>-</w:t>
-        </w:r>
-      </w:hyperlink>
-      <w:hyperlink r:id="rId35">
-        <w:r>
-          <w:rPr>
-            <w:color w:val="0000FF"/>
-            <w:u w:val="single" w:color="0000FF"/>
-          </w:rPr>
           <w:t>picture</w:t>
         </w:r>
       </w:hyperlink>
-      <w:hyperlink r:id="rId36"/>
-      <w:hyperlink r:id="rId37">
+      <w:hyperlink r:id="rId35"/>
+      <w:hyperlink r:id="rId36">
         <w:r>
           <w:rPr>
             <w:color w:val="0000FF"/>
@@ -4836,7 +4859,7 @@
           <w:t>Nf6_3snw4gdFZv8GqSFta6Is=</w:t>
         </w:r>
       </w:hyperlink>
-      <w:hyperlink r:id="rId38">
+      <w:hyperlink r:id="rId37">
         <w:r>
           <w:t xml:space="preserve"> </w:t>
         </w:r>
@@ -4845,6 +4868,9 @@
         <w:t xml:space="preserve"> </w:t>
       </w:r>
     </w:p>
+    <w:bookmarkEnd w:id="4"/>
+    <w:bookmarkEnd w:id="5"/>
+    <w:bookmarkEnd w:id="6"/>
     <w:p>
       <w:pPr>
         <w:spacing w:after="130" w:line="268" w:lineRule="auto"/>
@@ -5001,7 +5027,7 @@
                     <pic:cNvPicPr/>
                   </pic:nvPicPr>
                   <pic:blipFill>
-                    <a:blip r:embed="rId39"/>
+                    <a:blip r:embed="rId38"/>
                     <a:stretch>
                       <a:fillRect/>
                     </a:stretch>
@@ -5115,7 +5141,7 @@
                     <pic:cNvPicPr/>
                   </pic:nvPicPr>
                   <pic:blipFill>
-                    <a:blip r:embed="rId40"/>
+                    <a:blip r:embed="rId39"/>
                     <a:stretch>
                       <a:fillRect/>
                     </a:stretch>
@@ -5163,7 +5189,7 @@
                     <pic:cNvPicPr/>
                   </pic:nvPicPr>
                   <pic:blipFill>
-                    <a:blip r:embed="rId41"/>
+                    <a:blip r:embed="rId40"/>
                     <a:stretch>
                       <a:fillRect/>
                     </a:stretch>
@@ -5214,7 +5240,7 @@
       <w:r>
         <w:t xml:space="preserve"> like </w:t>
       </w:r>
-      <w:hyperlink r:id="rId42">
+      <w:hyperlink r:id="rId41">
         <w:r>
           <w:rPr>
             <w:color w:val="0000FF"/>
@@ -5223,7 +5249,7 @@
           <w:t>https://localhost:44342/Houses/Details/1000</w:t>
         </w:r>
       </w:hyperlink>
-      <w:hyperlink r:id="rId43">
+      <w:hyperlink r:id="rId42">
         <w:r>
           <w:t xml:space="preserve"> </w:t>
         </w:r>
@@ -5279,7 +5305,7 @@
       <w:r>
         <w:t xml:space="preserve"> to </w:t>
       </w:r>
-      <w:hyperlink r:id="rId44">
+      <w:hyperlink r:id="rId43">
         <w:r>
           <w:rPr>
             <w:color w:val="0000FF"/>
@@ -5288,7 +5314,7 @@
           <w:t>https://localhost:44342/Home/Error?statusCode=400</w:t>
         </w:r>
       </w:hyperlink>
-      <w:hyperlink r:id="rId45">
+      <w:hyperlink r:id="rId44">
         <w:r>
           <w:t>.</w:t>
         </w:r>
@@ -5335,12 +5361,12 @@
       <w:r>
         <w:t xml:space="preserve"> by going t</w:t>
       </w:r>
-      <w:hyperlink r:id="rId46">
+      <w:hyperlink r:id="rId45">
         <w:r>
           <w:t xml:space="preserve">o </w:t>
         </w:r>
       </w:hyperlink>
-      <w:hyperlink r:id="rId47">
+      <w:hyperlink r:id="rId46">
         <w:r>
           <w:rPr>
             <w:color w:val="0000FF"/>
@@ -5356,7 +5382,7 @@
           <w:t>alhost:44342/Houses/Edit/{id}</w:t>
         </w:r>
       </w:hyperlink>
-      <w:hyperlink r:id="rId48">
+      <w:hyperlink r:id="rId47">
         <w:r>
           <w:t xml:space="preserve"> </w:t>
         </w:r>
@@ -5400,7 +5426,7 @@
       <w:r>
         <w:t xml:space="preserve"> to </w:t>
       </w:r>
-      <w:hyperlink r:id="rId49">
+      <w:hyperlink r:id="rId48">
         <w:r>
           <w:rPr>
             <w:color w:val="0000FF"/>
@@ -5409,7 +5435,7 @@
           <w:t>https://localhost:44342/Home/Error?statusCode=401</w:t>
         </w:r>
       </w:hyperlink>
-      <w:hyperlink r:id="rId50">
+      <w:hyperlink r:id="rId49">
         <w:r>
           <w:t>.</w:t>
         </w:r>
@@ -5427,9 +5453,9 @@
       </w:r>
     </w:p>
     <w:sectPr>
-      <w:footerReference w:type="even" r:id="rId51"/>
-      <w:footerReference w:type="default" r:id="rId52"/>
-      <w:footerReference w:type="first" r:id="rId53"/>
+      <w:footerReference w:type="even" r:id="rId50"/>
+      <w:footerReference w:type="default" r:id="rId51"/>
+      <w:footerReference w:type="first" r:id="rId52"/>
       <w:pgSz w:w="11909" w:h="16834"/>
       <w:pgMar w:top="916" w:right="680" w:bottom="1206" w:left="737" w:header="720" w:footer="239" w:gutter="0"/>
       <w:cols w:space="720"/>
@@ -10135,7 +10161,7 @@
                                 <w:noProof/>
                                 <w:sz w:val="18"/>
                               </w:rPr>
-                              <w:t>1</w:t>
+                              <w:t>5</w:t>
                             </w:r>
                             <w:r>
                               <w:rPr>
@@ -11024,7 +11050,7 @@
                           <w:noProof/>
                           <w:sz w:val="18"/>
                         </w:rPr>
-                        <w:t>1</w:t>
+                        <w:t>5</w:t>
                       </w:r>
                       <w:r>
                         <w:rPr>

</xml_diff>